<commit_message>
Actualización de historia 32 y 39
Eliminación de botón regresar
</commit_message>
<xml_diff>
--- a/Sprints_Historias de usuario/Parte#1 - Analisis y diseño/Grupo_1_Sprint3_Backlog.docx
+++ b/Sprints_Historias de usuario/Parte#1 - Analisis y diseño/Grupo_1_Sprint3_Backlog.docx
@@ -2844,30 +2844,6 @@
               <w:t>.</w:t>
             </w:r>
           </w:p>
-          <w:p>
-            <w:pPr>
-              <w:pStyle w:val="Prrafodelista"/>
-              <w:numPr>
-                <w:ilvl w:val="0"/>
-                <w:numId w:val="6"/>
-              </w:numPr>
-              <w:spacing w:line="240" w:lineRule="auto"/>
-              <w:cnfStyle w:val="000000000000" w:firstRow="0" w:lastRow="0" w:firstColumn="0" w:lastColumn="0" w:oddVBand="0" w:evenVBand="0" w:oddHBand="0" w:evenHBand="0" w:firstRowFirstColumn="0" w:firstRowLastColumn="0" w:lastRowFirstColumn="0" w:lastRowLastColumn="0"/>
-              <w:rPr>
-                <w:rFonts w:ascii="Arial" w:hAnsi="Arial" w:cs="Arial"/>
-                <w:sz w:val="22"/>
-                <w:szCs w:val="22"/>
-              </w:rPr>
-            </w:pPr>
-            <w:r>
-              <w:rPr>
-                <w:rFonts w:ascii="Arial" w:hAnsi="Arial" w:cs="Arial"/>
-                <w:sz w:val="22"/>
-                <w:szCs w:val="22"/>
-              </w:rPr>
-              <w:t>Botón “Regresar”: Creación de un botón que nos redirija a la pantalla principal.</w:t>
-            </w:r>
-          </w:p>
         </w:tc>
       </w:tr>
       <w:tr>
@@ -3131,6 +3107,17 @@
         </w:tc>
       </w:tr>
     </w:tbl>
+    <w:p>
+      <w:pPr>
+        <w:spacing w:line="240" w:lineRule="auto"/>
+        <w:rPr>
+          <w:b/>
+          <w:bCs/>
+          <w:sz w:val="22"/>
+          <w:szCs w:val="22"/>
+        </w:rPr>
+      </w:pPr>
+    </w:p>
     <w:p>
       <w:pPr>
         <w:spacing w:line="240" w:lineRule="auto"/>
@@ -7815,30 +7802,6 @@
                 <w:szCs w:val="22"/>
               </w:rPr>
               <w:t>Detalles”: Creación de un botón que permita redirigir al formulario ver producto.</w:t>
-            </w:r>
-          </w:p>
-          <w:p>
-            <w:pPr>
-              <w:pStyle w:val="Prrafodelista"/>
-              <w:numPr>
-                <w:ilvl w:val="0"/>
-                <w:numId w:val="1"/>
-              </w:numPr>
-              <w:spacing w:line="240" w:lineRule="auto"/>
-              <w:cnfStyle w:val="000000000000" w:firstRow="0" w:lastRow="0" w:firstColumn="0" w:lastColumn="0" w:oddVBand="0" w:evenVBand="0" w:oddHBand="0" w:evenHBand="0" w:firstRowFirstColumn="0" w:firstRowLastColumn="0" w:lastRowFirstColumn="0" w:lastRowLastColumn="0"/>
-              <w:rPr>
-                <w:rFonts w:ascii="Arial" w:hAnsi="Arial" w:cs="Arial"/>
-                <w:sz w:val="22"/>
-                <w:szCs w:val="22"/>
-              </w:rPr>
-            </w:pPr>
-            <w:r>
-              <w:rPr>
-                <w:rFonts w:ascii="Arial" w:hAnsi="Arial" w:cs="Arial"/>
-                <w:sz w:val="22"/>
-                <w:szCs w:val="22"/>
-              </w:rPr>
-              <w:t>Botón “Regresar”: Creación de un botón que nos redirija a la pantalla principal.</w:t>
             </w:r>
           </w:p>
         </w:tc>

</xml_diff>